<commit_message>
fix(capstone): improve typography and table formatting in MD→DOCX builder
- Set explicit Calibri font for all template styles (fixes theme inheritance)
- Optimize heading spacing (H1: 18/6pt, H2: 12/6pt, H3: 10/4pt)
- Fix tables: auto-row height, cell padding, 11pt body text
- Bold labels now 12pt for visual hierarchy
- Add page numbers to footer, update cover date to Jan 2026
- Fix bullet markers with proper hanging indent
</commit_message>
<xml_diff>
--- a/docs/capstone/templates/fpt-report1-template.docx
+++ b/docs/capstone/templates/fpt-report1-template.docx
@@ -202,7 +202,7 @@
           <w:sz w:val="28"/>
           <w:szCs w:val="28"/>
         </w:rPr>
-        <w:t>– Hanoi, August 2019 –</w:t>
+        <w:t>– Hanoi, January 2026 –</w:t>
       </w:r>
     </w:p>
     <w:sdt>
@@ -3710,6 +3710,7 @@
       </w:r>
     </w:p>
     <w:sectPr>
+      <w:footerReference w:type="default" r:id="rId10"/>
       <w:pgSz w:w="11906" w:h="16838"/>
       <w:pgMar w:top="1440" w:right="1416" w:bottom="1440" w:left="1440" w:header="708" w:footer="708" w:gutter="0"/>
       <w:cols w:space="708"/>
@@ -3717,6 +3718,26 @@
     </w:sectPr>
   </w:body>
 </w:document>
+</file>
+
+<file path=word/footer1.xml><?xml version="1.0" encoding="utf-8"?>
+<w:ftr xmlns:m="http://schemas.openxmlformats.org/officeDocument/2006/math" xmlns:mc="http://schemas.openxmlformats.org/markup-compatibility/2006" xmlns:mo="http://schemas.microsoft.com/office/mac/office/2008/main" xmlns:mv="urn:schemas-microsoft-com:mac:vml" xmlns:o="urn:schemas-microsoft-com:office:office" xmlns:r="http://schemas.openxmlformats.org/officeDocument/2006/relationships" xmlns:v="urn:schemas-microsoft-com:vml" xmlns:w10="urn:schemas-microsoft-com:office:word" xmlns:w14="http://schemas.microsoft.com/office/word/2010/wordml" xmlns:w="http://schemas.openxmlformats.org/wordprocessingml/2006/main" xmlns:wne="http://schemas.microsoft.com/office/word/2006/wordml" xmlns:wp14="http://schemas.microsoft.com/office/word/2010/wordprocessingDrawing" xmlns:wp="http://schemas.openxmlformats.org/drawingml/2006/wordprocessingDrawing" xmlns:wpc="http://schemas.microsoft.com/office/word/2010/wordprocessingCanvas" xmlns:wpg="http://schemas.microsoft.com/office/word/2010/wordprocessingGroup" xmlns:wpi="http://schemas.microsoft.com/office/word/2010/wordprocessingInk" xmlns:wps="http://schemas.microsoft.com/office/word/2010/wordprocessingShape" mc:Ignorable="w14 wp14">
+  <w:p>
+    <w:pPr>
+      <w:pStyle w:val="Footer"/>
+      <w:jc w:val="center"/>
+    </w:pPr>
+    <w:r>
+      <w:fldChar w:fldCharType="begin"/>
+    </w:r>
+    <w:r>
+      <w:instrText>PAGE</w:instrText>
+    </w:r>
+    <w:r>
+      <w:fldChar w:fldCharType="end"/>
+    </w:r>
+  </w:p>
+</w:ftr>
 </file>
 
 <file path=word/numbering.xml><?xml version="1.0" encoding="utf-8"?>
@@ -4237,6 +4258,12 @@
   <w:style w:type="paragraph" w:default="1" w:styleId="Normal">
     <w:name w:val="Normal"/>
     <w:qFormat/>
+    <w:pPr>
+      <w:spacing w:before="0" w:after="120"/>
+    </w:pPr>
+    <w:rPr>
+      <w:rFonts w:ascii="Calibri" w:hAnsi="Calibri" w:eastAsia="Calibri"/>
+    </w:rPr>
   </w:style>
   <w:style w:type="paragraph" w:styleId="Heading1">
     <w:name w:val="heading 1"/>
@@ -4250,11 +4277,11 @@
     <w:pPr>
       <w:keepNext/>
       <w:keepLines/>
-      <w:spacing w:before="240" w:after="0"/>
+      <w:spacing w:before="360" w:after="120"/>
       <w:outlineLvl w:val="0"/>
     </w:pPr>
     <w:rPr>
-      <w:rFonts w:asciiTheme="majorHAnsi" w:eastAsiaTheme="majorEastAsia" w:hAnsiTheme="majorHAnsi" w:cstheme="majorBidi"/>
+      <w:rFonts w:asciiTheme="majorHAnsi" w:eastAsiaTheme="majorEastAsia" w:hAnsiTheme="majorHAnsi" w:cstheme="majorBidi" w:ascii="Calibri" w:hAnsi="Calibri" w:eastAsia="Calibri"/>
       <w:b/>
       <w:color w:val="C00000"/>
       <w:sz w:val="32"/>
@@ -4274,11 +4301,11 @@
     <w:pPr>
       <w:keepNext/>
       <w:keepLines/>
-      <w:spacing w:before="40" w:after="0"/>
+      <w:spacing w:before="240" w:after="120"/>
       <w:outlineLvl w:val="1"/>
     </w:pPr>
     <w:rPr>
-      <w:rFonts w:asciiTheme="majorHAnsi" w:eastAsiaTheme="majorEastAsia" w:hAnsiTheme="majorHAnsi" w:cstheme="majorBidi"/>
+      <w:rFonts w:asciiTheme="majorHAnsi" w:eastAsiaTheme="majorEastAsia" w:hAnsiTheme="majorHAnsi" w:cstheme="majorBidi" w:ascii="Calibri" w:hAnsi="Calibri" w:eastAsia="Calibri"/>
       <w:b/>
       <w:sz w:val="26"/>
       <w:szCs w:val="26"/>
@@ -4297,11 +4324,11 @@
     <w:pPr>
       <w:keepNext/>
       <w:keepLines/>
-      <w:spacing w:before="40" w:after="0"/>
+      <w:spacing w:before="200" w:after="80"/>
       <w:outlineLvl w:val="2"/>
     </w:pPr>
     <w:rPr>
-      <w:rFonts w:asciiTheme="majorHAnsi" w:eastAsiaTheme="majorEastAsia" w:hAnsiTheme="majorHAnsi" w:cstheme="majorBidi"/>
+      <w:rFonts w:asciiTheme="majorHAnsi" w:eastAsiaTheme="majorEastAsia" w:hAnsiTheme="majorHAnsi" w:cstheme="majorBidi" w:ascii="Calibri" w:hAnsi="Calibri" w:eastAsia="Calibri"/>
       <w:b/>
       <w:sz w:val="24"/>
       <w:szCs w:val="24"/>
@@ -4383,9 +4410,13 @@
     <w:qFormat/>
     <w:rsid w:val="00A0058F"/>
     <w:pPr>
+      <w:spacing w:before="0" w:after="60"/>
       <w:ind w:left="720"/>
       <w:contextualSpacing/>
     </w:pPr>
+    <w:rPr>
+      <w:rFonts w:ascii="Calibri" w:hAnsi="Calibri" w:eastAsia="Calibri"/>
+    </w:rPr>
   </w:style>
   <w:style w:type="character" w:customStyle="1" w:styleId="Heading1Char">
     <w:name w:val="Heading 1 Char"/>
@@ -4555,7 +4586,7 @@
       <w:ind w:left="95"/>
     </w:pPr>
     <w:rPr>
-      <w:rFonts w:ascii="Arial" w:eastAsia="Times New Roman" w:hAnsi="Arial" w:cs="Times New Roman"/>
+      <w:rFonts w:ascii="Calibri" w:eastAsia="Calibri" w:hAnsi="Calibri" w:cs="Times New Roman"/>
       <w:sz w:val="18"/>
       <w:szCs w:val="18"/>
       <w:lang w:val="en-US"/>
@@ -4572,7 +4603,7 @@
       <w:outlineLvl w:val="9"/>
     </w:pPr>
     <w:rPr>
-      <w:rFonts w:ascii="Arial" w:eastAsia="Times New Roman" w:hAnsi="Arial" w:cs="Times New Roman"/>
+      <w:rFonts w:ascii="Calibri" w:eastAsia="Calibri" w:hAnsi="Calibri" w:cs="Times New Roman"/>
       <w:sz w:val="22"/>
       <w:szCs w:val="22"/>
       <w:lang w:val="en-US"/>

</xml_diff>